<commit_message>
Changed maps, rewrote preferences handling for skills and turrets
</commit_message>
<xml_diff>
--- a/Documents/presentation_script.docx
+++ b/Documents/presentation_script.docx
@@ -7,6 +7,15 @@
         <w:pStyle w:val="Titre2"/>
       </w:pPr>
       <w:r>
+        <w:t>Courage les amis</w:t>
+      </w:r>
+    </w:p>
+    <w:p/>
+    <w:p>
+      <w:pPr>
+        <w:pStyle w:val="Titre2"/>
+      </w:pPr>
+      <w:r>
         <w:t>Introduction</w:t>
       </w:r>
     </w:p>
@@ -54,7 +63,15 @@
         </w:numPr>
       </w:pPr>
       <w:r>
-        <w:t>Jeu ludique pour apprendre Arduino (soft+hard)</w:t>
+        <w:t>Jeu ludique pour apprendre Arduino (</w:t>
+      </w:r>
+      <w:proofErr w:type="spellStart"/>
+      <w:r>
+        <w:t>soft+hard</w:t>
+      </w:r>
+      <w:proofErr w:type="spellEnd"/>
+      <w:r>
+        <w:t>)</w:t>
       </w:r>
     </w:p>
     <w:p>
@@ -74,7 +91,16 @@
         <w:pStyle w:val="Titre3"/>
       </w:pPr>
       <w:r>
-        <w:t>Technologies (2 min Jérémy)</w:t>
+        <w:t>Technologies (</w:t>
+      </w:r>
+      <w:r>
+        <w:rPr>
+          <w:highlight w:val="yellow"/>
+        </w:rPr>
+        <w:t>2 min</w:t>
+      </w:r>
+      <w:r>
+        <w:t xml:space="preserve"> Jérémy)</w:t>
       </w:r>
     </w:p>
     <w:p>
@@ -98,215 +124,263 @@
         </w:numPr>
       </w:pPr>
       <w:r>
-        <w:t>Choix LibGDX</w:t>
-      </w:r>
-    </w:p>
-    <w:p>
-      <w:pPr>
-        <w:pStyle w:val="Paragraphedeliste"/>
-        <w:numPr>
-          <w:ilvl w:val="0"/>
-          <w:numId w:val="1"/>
-        </w:numPr>
-      </w:pPr>
-      <w:r>
-        <w:t>Arduino : Choix Genuino 101, grove + RXTX</w:t>
-      </w:r>
-    </w:p>
-    <w:p>
-      <w:pPr>
-        <w:pStyle w:val="Titre2"/>
-      </w:pPr>
-      <w:r>
-        <w:t>Démonstration (10 min)</w:t>
-      </w:r>
-    </w:p>
-    <w:p>
-      <w:r>
-        <w:t>Valentin explique la partie relative au grimoire/appli, Adrien la partie progression du jeu.</w:t>
-      </w:r>
-    </w:p>
-    <w:p>
-      <w:pPr>
-        <w:pStyle w:val="Titre2"/>
-      </w:pPr>
-      <w:r>
-        <w:t>Cours et Défis (2 min Valentin)</w:t>
-      </w:r>
-    </w:p>
-    <w:p>
-      <w:pPr>
-        <w:pStyle w:val="Paragraphedeliste"/>
-        <w:numPr>
-          <w:ilvl w:val="0"/>
-          <w:numId w:val="1"/>
-        </w:numPr>
-      </w:pPr>
-      <w:r>
-        <w:t>Système</w:t>
-      </w:r>
-    </w:p>
-    <w:p>
-      <w:pPr>
-        <w:pStyle w:val="Paragraphedeliste"/>
-        <w:numPr>
-          <w:ilvl w:val="0"/>
-          <w:numId w:val="1"/>
-        </w:numPr>
-      </w:pPr>
-      <w:r>
-        <w:t>Appli</w:t>
-      </w:r>
-    </w:p>
-    <w:p>
-      <w:pPr>
-        <w:pStyle w:val="Titre2"/>
-      </w:pPr>
-      <w:r>
-        <w:t>Arduino (2 min Valentin)</w:t>
-      </w:r>
-    </w:p>
-    <w:p>
-      <w:pPr>
-        <w:pStyle w:val="Paragraphedeliste"/>
-        <w:numPr>
-          <w:ilvl w:val="0"/>
-          <w:numId w:val="1"/>
-        </w:numPr>
-      </w:pPr>
-      <w:r>
-        <w:t>Connexion</w:t>
-      </w:r>
-    </w:p>
-    <w:p>
-      <w:pPr>
-        <w:pStyle w:val="Paragraphedeliste"/>
-        <w:numPr>
-          <w:ilvl w:val="0"/>
-          <w:numId w:val="1"/>
-        </w:numPr>
-      </w:pPr>
-      <w:r>
-        <w:t>Gestion des états et Affichage</w:t>
-      </w:r>
-    </w:p>
-    <w:p>
-      <w:pPr>
-        <w:pStyle w:val="Titre2"/>
-      </w:pPr>
-      <w:r>
-        <w:t>Physique (1 min Adrien)</w:t>
-      </w:r>
-    </w:p>
-    <w:p>
-      <w:pPr>
-        <w:pStyle w:val="Paragraphedeliste"/>
-        <w:numPr>
-          <w:ilvl w:val="0"/>
-          <w:numId w:val="1"/>
-        </w:numPr>
-      </w:pPr>
-      <w:r>
-        <w:t>Box2d, les corps</w:t>
-      </w:r>
-    </w:p>
-    <w:p>
-      <w:pPr>
-        <w:pStyle w:val="Paragraphedeliste"/>
-        <w:numPr>
-          <w:ilvl w:val="0"/>
-          <w:numId w:val="1"/>
-        </w:numPr>
-      </w:pPr>
-      <w:r>
-        <w:t>Mouvements</w:t>
-      </w:r>
-    </w:p>
-    <w:p>
-      <w:pPr>
-        <w:pStyle w:val="Paragraphedeliste"/>
-        <w:numPr>
-          <w:ilvl w:val="0"/>
-          <w:numId w:val="1"/>
-        </w:numPr>
-      </w:pPr>
-      <w:r>
-        <w:t>Destructions</w:t>
-      </w:r>
-    </w:p>
-    <w:p>
-      <w:pPr>
-        <w:pStyle w:val="Titre2"/>
-      </w:pPr>
-      <w:r>
-        <w:t>Graphismes (1 min Fanny)</w:t>
-      </w:r>
-    </w:p>
-    <w:p>
-      <w:pPr>
-        <w:pStyle w:val="Paragraphedeliste"/>
-        <w:numPr>
-          <w:ilvl w:val="0"/>
-          <w:numId w:val="1"/>
-        </w:numPr>
-      </w:pPr>
-      <w:r>
-        <w:t>Origines rpz Kenney</w:t>
-      </w:r>
-    </w:p>
-    <w:p>
-      <w:pPr>
-        <w:pStyle w:val="Paragraphedeliste"/>
-        <w:numPr>
-          <w:ilvl w:val="0"/>
-          <w:numId w:val="1"/>
-        </w:numPr>
-      </w:pPr>
-      <w:r>
-        <w:t>Tiled</w:t>
-      </w:r>
-    </w:p>
-    <w:p>
-      <w:pPr>
-        <w:pStyle w:val="Titre2"/>
-      </w:pPr>
-      <w:r>
-        <w:t>Musiques et Sons (1 min Jeremy)</w:t>
-      </w:r>
-    </w:p>
-    <w:p>
-      <w:pPr>
-        <w:pStyle w:val="Paragraphedeliste"/>
-        <w:numPr>
-          <w:ilvl w:val="0"/>
-          <w:numId w:val="1"/>
-        </w:numPr>
-      </w:pPr>
-      <w:r>
-        <w:t>Gestion des sons (très bref)</w:t>
-      </w:r>
-    </w:p>
-    <w:p>
-      <w:pPr>
-        <w:pStyle w:val="Paragraphedeliste"/>
-        <w:numPr>
-          <w:ilvl w:val="0"/>
-          <w:numId w:val="1"/>
-        </w:numPr>
-      </w:pPr>
-      <w:r>
-        <w:t>Méthode de création</w:t>
-      </w:r>
-    </w:p>
-    <w:p>
-      <w:pPr>
-        <w:pStyle w:val="Titre2"/>
-      </w:pPr>
-      <w:r>
-        <w:t>Conclusion (2 min Fanny)</w:t>
+        <w:t xml:space="preserve">Choix </w:t>
+      </w:r>
+      <w:proofErr w:type="spellStart"/>
+      <w:r>
+        <w:t>LibGDX</w:t>
       </w:r>
       <w:bookmarkStart w:id="0" w:name="_GoBack"/>
       <w:bookmarkEnd w:id="0"/>
+      <w:proofErr w:type="spellEnd"/>
+    </w:p>
+    <w:p>
+      <w:pPr>
+        <w:pStyle w:val="Paragraphedeliste"/>
+        <w:numPr>
+          <w:ilvl w:val="0"/>
+          <w:numId w:val="1"/>
+        </w:numPr>
+      </w:pPr>
+      <w:r>
+        <w:t xml:space="preserve">Arduino : Choix </w:t>
+      </w:r>
+      <w:proofErr w:type="spellStart"/>
+      <w:r>
+        <w:t>Genuino</w:t>
+      </w:r>
+      <w:proofErr w:type="spellEnd"/>
+      <w:r>
+        <w:t xml:space="preserve"> 101, G</w:t>
+      </w:r>
+      <w:r>
+        <w:t>rove + RXTX</w:t>
+      </w:r>
+    </w:p>
+    <w:p>
+      <w:pPr>
+        <w:pStyle w:val="Titre2"/>
+      </w:pPr>
+      <w:r>
+        <w:t>Démonstration (10 min)</w:t>
+      </w:r>
+    </w:p>
+    <w:p>
+      <w:r>
+        <w:t>Valentin explique la partie relative au grimoire/appli, Adrien la partie progression du jeu.</w:t>
+      </w:r>
+    </w:p>
+    <w:p>
+      <w:pPr>
+        <w:pStyle w:val="Titre2"/>
+      </w:pPr>
+      <w:r>
+        <w:t>Cours et Défis (2 min Valentin)</w:t>
+      </w:r>
+    </w:p>
+    <w:p>
+      <w:pPr>
+        <w:pStyle w:val="Paragraphedeliste"/>
+        <w:numPr>
+          <w:ilvl w:val="0"/>
+          <w:numId w:val="1"/>
+        </w:numPr>
+      </w:pPr>
+      <w:r>
+        <w:t>Système</w:t>
+      </w:r>
+    </w:p>
+    <w:p>
+      <w:pPr>
+        <w:pStyle w:val="Paragraphedeliste"/>
+        <w:numPr>
+          <w:ilvl w:val="0"/>
+          <w:numId w:val="1"/>
+        </w:numPr>
+      </w:pPr>
+      <w:r>
+        <w:t>Appli</w:t>
+      </w:r>
+    </w:p>
+    <w:p>
+      <w:pPr>
+        <w:pStyle w:val="Titre2"/>
+      </w:pPr>
+      <w:r>
+        <w:t>Arduino (2 min Valentin)</w:t>
+      </w:r>
+    </w:p>
+    <w:p>
+      <w:pPr>
+        <w:pStyle w:val="Paragraphedeliste"/>
+        <w:numPr>
+          <w:ilvl w:val="0"/>
+          <w:numId w:val="1"/>
+        </w:numPr>
+      </w:pPr>
+      <w:r>
+        <w:t>Connexion</w:t>
+      </w:r>
+    </w:p>
+    <w:p>
+      <w:pPr>
+        <w:pStyle w:val="Paragraphedeliste"/>
+        <w:numPr>
+          <w:ilvl w:val="0"/>
+          <w:numId w:val="1"/>
+        </w:numPr>
+      </w:pPr>
+      <w:r>
+        <w:t>Gestion des états et Affichage</w:t>
+      </w:r>
+    </w:p>
+    <w:p>
+      <w:pPr>
+        <w:pStyle w:val="Titre2"/>
+      </w:pPr>
+      <w:r>
+        <w:t>Physique (1 min Adrien)</w:t>
+      </w:r>
+    </w:p>
+    <w:p>
+      <w:pPr>
+        <w:pStyle w:val="Paragraphedeliste"/>
+        <w:numPr>
+          <w:ilvl w:val="0"/>
+          <w:numId w:val="1"/>
+        </w:numPr>
+      </w:pPr>
+      <w:r>
+        <w:t>Box2d, les corps</w:t>
+      </w:r>
+    </w:p>
+    <w:p>
+      <w:pPr>
+        <w:pStyle w:val="Paragraphedeliste"/>
+        <w:numPr>
+          <w:ilvl w:val="0"/>
+          <w:numId w:val="1"/>
+        </w:numPr>
+      </w:pPr>
+      <w:r>
+        <w:t>Mouvements</w:t>
+      </w:r>
+    </w:p>
+    <w:p>
+      <w:pPr>
+        <w:pStyle w:val="Paragraphedeliste"/>
+        <w:numPr>
+          <w:ilvl w:val="0"/>
+          <w:numId w:val="1"/>
+        </w:numPr>
+      </w:pPr>
+      <w:r>
+        <w:t>Destructions</w:t>
+      </w:r>
+    </w:p>
+    <w:p>
+      <w:pPr>
+        <w:pStyle w:val="Titre2"/>
+      </w:pPr>
+      <w:r>
+        <w:t>Graphismes (1 min Fanny)</w:t>
+      </w:r>
+    </w:p>
+    <w:p>
+      <w:pPr>
+        <w:pStyle w:val="Paragraphedeliste"/>
+        <w:numPr>
+          <w:ilvl w:val="0"/>
+          <w:numId w:val="1"/>
+        </w:numPr>
+      </w:pPr>
+      <w:proofErr w:type="spellStart"/>
+      <w:r>
+        <w:t>Assets</w:t>
+      </w:r>
+      <w:proofErr w:type="spellEnd"/>
+      <w:r>
+        <w:t xml:space="preserve"> de </w:t>
+      </w:r>
+      <w:proofErr w:type="spellStart"/>
+      <w:r>
+        <w:t>Kenney</w:t>
+      </w:r>
+      <w:proofErr w:type="spellEnd"/>
+    </w:p>
+    <w:p>
+      <w:pPr>
+        <w:pStyle w:val="Paragraphedeliste"/>
+        <w:numPr>
+          <w:ilvl w:val="0"/>
+          <w:numId w:val="1"/>
+        </w:numPr>
+      </w:pPr>
+      <w:r>
+        <w:t xml:space="preserve">Gratuits. Beaucoup de ressources </w:t>
+      </w:r>
+      <w:proofErr w:type="spellStart"/>
+      <w:r>
+        <w:t>disponiblels</w:t>
+      </w:r>
+      <w:proofErr w:type="spellEnd"/>
+      <w:r>
+        <w:t xml:space="preserve"> (+20k)</w:t>
+      </w:r>
+    </w:p>
+    <w:p>
+      <w:pPr>
+        <w:pStyle w:val="Paragraphedeliste"/>
+        <w:numPr>
+          <w:ilvl w:val="0"/>
+          <w:numId w:val="1"/>
+        </w:numPr>
+      </w:pPr>
+      <w:proofErr w:type="spellStart"/>
+      <w:r>
+        <w:t>Tiled</w:t>
+      </w:r>
+      <w:proofErr w:type="spellEnd"/>
+    </w:p>
+    <w:p>
+      <w:pPr>
+        <w:pStyle w:val="Titre2"/>
+      </w:pPr>
+      <w:r>
+        <w:t>Musiques et Sons (1 min Jeremy)</w:t>
+      </w:r>
+    </w:p>
+    <w:p>
+      <w:pPr>
+        <w:pStyle w:val="Paragraphedeliste"/>
+        <w:numPr>
+          <w:ilvl w:val="0"/>
+          <w:numId w:val="1"/>
+        </w:numPr>
+      </w:pPr>
+      <w:r>
+        <w:t>Gestion des sons (très bref)</w:t>
+      </w:r>
+    </w:p>
+    <w:p>
+      <w:pPr>
+        <w:pStyle w:val="Paragraphedeliste"/>
+        <w:numPr>
+          <w:ilvl w:val="0"/>
+          <w:numId w:val="1"/>
+        </w:numPr>
+      </w:pPr>
+      <w:r>
+        <w:t>Méthode de création</w:t>
+      </w:r>
+    </w:p>
+    <w:p>
+      <w:pPr>
+        <w:pStyle w:val="Titre2"/>
+      </w:pPr>
+      <w:r>
+        <w:t>Conclusion (2 min Fanny)</w:t>
+      </w:r>
     </w:p>
     <w:p>
       <w:pPr>
@@ -1059,6 +1133,7 @@
   <w:style w:type="character" w:default="1" w:styleId="Policepardfaut">
     <w:name w:val="Default Paragraph Font"/>
     <w:uiPriority w:val="1"/>
+    <w:semiHidden/>
     <w:unhideWhenUsed/>
   </w:style>
   <w:style w:type="table" w:default="1" w:styleId="TableauNormal">

</xml_diff>